<commit_message>
Fixed class diagram. Finish
</commit_message>
<xml_diff>
--- a/C21 Ex03 ItamarAyalon 206024796 YanivAvrahami 302374921/C21 Ex03 Itamar 206024796 Yaniv 302374921.docx
+++ b/C21 Ex03 ItamarAyalon 206024796 YanivAvrahami 302374921/C21 Ex03 Itamar 206024796 Yaniv 302374921.docx
@@ -2037,10 +2037,10 @@
           <w:noProof/>
         </w:rPr>
         <w:drawing>
-          <wp:inline distT="0" distB="0" distL="0" distR="0" wp14:anchorId="4B9E47EF" wp14:editId="09B7003F">
+          <wp:inline distT="0" distB="0" distL="0" distR="0" wp14:anchorId="127DFAF3" wp14:editId="7C5225DC">
             <wp:extent cx="5262245" cy="3657600"/>
             <wp:effectExtent l="0" t="0" r="0" b="0"/>
-            <wp:docPr id="8" name="Picture 8"/>
+            <wp:docPr id="6" name="Picture 6"/>
             <wp:cNvGraphicFramePr>
               <a:graphicFrameLocks xmlns:a="http://schemas.openxmlformats.org/drawingml/2006/main" noChangeAspect="1"/>
             </wp:cNvGraphicFramePr>
@@ -2048,7 +2048,7 @@
               <a:graphicData uri="http://schemas.openxmlformats.org/drawingml/2006/picture">
                 <pic:pic xmlns:pic="http://schemas.openxmlformats.org/drawingml/2006/picture">
                   <pic:nvPicPr>
-                    <pic:cNvPr id="0" name="Picture 2"/>
+                    <pic:cNvPr id="0" name="Picture 1"/>
                     <pic:cNvPicPr>
                       <a:picLocks noChangeAspect="1" noChangeArrowheads="1"/>
                     </pic:cNvPicPr>

</xml_diff>